<commit_message>
add task of DB
</commit_message>
<xml_diff>
--- a/18VP_07_Lab#4.docx
+++ b/18VP_07_Lab#4.docx
@@ -24013,16 +24013,7 @@
           <w:sz w:val="19"/>
           <w:szCs w:val="19"/>
         </w:rPr>
-        <w:t>[NgayHetHan]</w:t>
-      </w:r>
-      <w:r>
-        <w:rPr>
-          <w:rFonts w:ascii="Consolas" w:hAnsi="Consolas" w:cs="Consolas"/>
-          <w:color w:val="000000"/>
-          <w:sz w:val="19"/>
-          <w:szCs w:val="19"/>
-        </w:rPr>
-        <w:t xml:space="preserve"> </w:t>
+        <w:t xml:space="preserve">[NgayHetHan] </w:t>
       </w:r>
       <w:r>
         <w:rPr>
@@ -29385,7 +29376,25 @@
                 <w:sz w:val="26"/>
                 <w:szCs w:val="26"/>
               </w:rPr>
-              <w:t>Khách hàng tìm nhà và đọc được nhà là giá thuê nhà 3.500.000 đồng =&gt; liên hệ nhân viên.</w:t>
+              <w:t>Khách hàng tìm nhà</w:t>
+            </w:r>
+            <w:r>
+              <w:rPr>
+                <w:rFonts w:ascii="Times New Roman" w:hAnsi="Times New Roman" w:cs="Times New Roman"/>
+                <w:color w:val="FF0000"/>
+                <w:sz w:val="26"/>
+                <w:szCs w:val="26"/>
+              </w:rPr>
+              <w:t xml:space="preserve"> giá 3.000.000 đến 3.500.000</w:t>
+            </w:r>
+            <w:r>
+              <w:rPr>
+                <w:rFonts w:ascii="Times New Roman" w:hAnsi="Times New Roman" w:cs="Times New Roman"/>
+                <w:color w:val="FF0000"/>
+                <w:sz w:val="26"/>
+                <w:szCs w:val="26"/>
+              </w:rPr>
+              <w:t xml:space="preserve"> và đọc được nhà là giá thuê nhà 3.500.000 đồng =&gt; liên hệ nhân viên.</w:t>
             </w:r>
           </w:p>
         </w:tc>
@@ -29971,6 +29980,7 @@
                 <w:sz w:val="26"/>
                 <w:szCs w:val="26"/>
               </w:rPr>
+              <w:lastRenderedPageBreak/>
               <w:t>4</w:t>
             </w:r>
           </w:p>
@@ -30031,7 +30041,6 @@
                 <w:sz w:val="26"/>
                 <w:szCs w:val="26"/>
               </w:rPr>
-              <w:lastRenderedPageBreak/>
               <w:t>5</w:t>
             </w:r>
           </w:p>
@@ -30921,7 +30930,6 @@
           <w:sz w:val="26"/>
           <w:szCs w:val="26"/>
         </w:rPr>
-        <w:lastRenderedPageBreak/>
         <w:t>UNREPEATABLE READ</w:t>
       </w:r>
     </w:p>
@@ -32040,7 +32048,6 @@
           <w:sz w:val="26"/>
           <w:szCs w:val="26"/>
         </w:rPr>
-        <w:lastRenderedPageBreak/>
         <w:tab/>
       </w:r>
       <w:r>
@@ -32875,7 +32882,6 @@
                 <w:sz w:val="26"/>
                 <w:szCs w:val="26"/>
               </w:rPr>
-              <w:lastRenderedPageBreak/>
               <w:t>1</w:t>
             </w:r>
           </w:p>

</xml_diff>